<commit_message>
creacion de codigos 100,200
</commit_message>
<xml_diff>
--- a/practica3.docx
+++ b/practica3.docx
@@ -2,6 +2,976 @@
 <file path=word/document.xml><?xml version="1.0" encoding="utf-8"?>
 <w:document xmlns:wpc="http://schemas.microsoft.com/office/word/2010/wordprocessingCanvas" xmlns:cx="http://schemas.microsoft.com/office/drawing/2014/chartex" xmlns:cx1="http://schemas.microsoft.com/office/drawing/2015/9/8/chartex" xmlns:cx2="http://schemas.microsoft.com/office/drawing/2015/10/21/chartex" xmlns:cx3="http://schemas.microsoft.com/office/drawing/2016/5/9/chartex" xmlns:cx4="http://schemas.microsoft.com/office/drawing/2016/5/10/chartex" xmlns:cx5="http://schemas.microsoft.com/office/drawing/2016/5/11/chartex" xmlns:cx6="http://schemas.microsoft.com/office/drawing/2016/5/12/chartex" xmlns:cx7="http://schemas.microsoft.com/office/drawing/2016/5/13/chartex" xmlns:cx8="http://schemas.microsoft.com/office/drawing/2016/5/14/chartex" xmlns:mc="http://schemas.openxmlformats.org/markup-compatibility/2006" xmlns:aink="http://schemas.microsoft.com/office/drawing/2016/ink" xmlns:am3d="http://schemas.microsoft.com/office/drawing/2017/model3d" xmlns:o="urn:schemas-microsoft-com:office:office" xmlns:oel="http://schemas.microsoft.com/office/2019/extlst" xmlns:r="http://schemas.openxmlformats.org/officeDocument/2006/relationships" xmlns:m="http://schemas.openxmlformats.org/officeDocument/2006/math" xmlns:v="urn:schemas-microsoft-com:vml" xmlns:wp14="http://schemas.microsoft.com/office/word/2010/wordprocessingDrawing" xmlns:wp="http://schemas.openxmlformats.org/drawingml/2006/wordprocessingDrawing" xmlns:w10="urn:schemas-microsoft-com:office:word" xmlns:w="http://schemas.openxmlformats.org/wordprocessingml/2006/main" xmlns:w14="http://schemas.microsoft.com/office/word/2010/wordml" xmlns:w15="http://schemas.microsoft.com/office/word/2012/wordml" xmlns:w16cex="http://schemas.microsoft.com/office/word/2018/wordml/cex" xmlns:w16cid="http://schemas.microsoft.com/office/word/2016/wordml/cid" xmlns:w16="http://schemas.microsoft.com/office/word/2018/wordml" xmlns:w16sdtdh="http://schemas.microsoft.com/office/word/2020/wordml/sdtdatahash" xmlns:w16se="http://schemas.microsoft.com/office/word/2015/wordml/symex" xmlns:wpg="http://schemas.microsoft.com/office/word/2010/wordprocessingGroup" xmlns:wpi="http://schemas.microsoft.com/office/word/2010/wordprocessingInk" xmlns:wne="http://schemas.microsoft.com/office/word/2006/wordml" xmlns:wps="http://schemas.microsoft.com/office/word/2010/wordprocessingShape" mc:Ignorable="w14 w15 w16se w16cid w16 w16cex w16sdtdh wp14">
   <w:body>
+    <w:p>
+      <w:r>
+        <w:t>Este método permite comprobar si un archivo específico, identificado por su nombre y extensión, existe en la lista y está marcado como publicable.</w:t>
+      </w:r>
+    </w:p>
+    <w:p>
+      <w:pPr>
+        <w:shd w:val="clear" w:color="auto" w:fill="1F1F1F"/>
+        <w:spacing w:after="0" w:line="285" w:lineRule="atLeast"/>
+        <w:rPr>
+          <w:rFonts w:ascii="Consolas" w:eastAsia="Times New Roman" w:hAnsi="Consolas" w:cs="Times New Roman"/>
+          <w:color w:val="CCCCCC"/>
+          <w:kern w:val="0"/>
+          <w:sz w:val="21"/>
+          <w:szCs w:val="21"/>
+          <w:lang w:eastAsia="es-MX"/>
+          <w14:ligatures w14:val="none"/>
+        </w:rPr>
+      </w:pPr>
+      <w:proofErr w:type="spellStart"/>
+      <w:r>
+        <w:rPr>
+          <w:rFonts w:ascii="Consolas" w:eastAsia="Times New Roman" w:hAnsi="Consolas" w:cs="Times New Roman"/>
+          <w:color w:val="569CD6"/>
+          <w:kern w:val="0"/>
+          <w:sz w:val="21"/>
+          <w:szCs w:val="21"/>
+          <w:lang w:eastAsia="es-MX"/>
+          <w14:ligatures w14:val="none"/>
+        </w:rPr>
+        <w:t>public</w:t>
+      </w:r>
+      <w:proofErr w:type="spellEnd"/>
+      <w:r>
+        <w:rPr>
+          <w:rFonts w:ascii="Consolas" w:eastAsia="Times New Roman" w:hAnsi="Consolas" w:cs="Times New Roman"/>
+          <w:color w:val="CCCCCC"/>
+          <w:kern w:val="0"/>
+          <w:sz w:val="21"/>
+          <w:szCs w:val="21"/>
+          <w:lang w:eastAsia="es-MX"/>
+          <w14:ligatures w14:val="none"/>
+        </w:rPr>
+        <w:t xml:space="preserve"> </w:t>
+      </w:r>
+      <w:proofErr w:type="spellStart"/>
+      <w:r>
+        <w:rPr>
+          <w:rFonts w:ascii="Consolas" w:eastAsia="Times New Roman" w:hAnsi="Consolas" w:cs="Times New Roman"/>
+          <w:color w:val="4EC9B0"/>
+          <w:kern w:val="0"/>
+          <w:sz w:val="21"/>
+          <w:szCs w:val="21"/>
+          <w:lang w:eastAsia="es-MX"/>
+          <w14:ligatures w14:val="none"/>
+        </w:rPr>
+        <w:t>boolean</w:t>
+      </w:r>
+      <w:proofErr w:type="spellEnd"/>
+      <w:r>
+        <w:rPr>
+          <w:rFonts w:ascii="Consolas" w:eastAsia="Times New Roman" w:hAnsi="Consolas" w:cs="Times New Roman"/>
+          <w:color w:val="CCCCCC"/>
+          <w:kern w:val="0"/>
+          <w:sz w:val="21"/>
+          <w:szCs w:val="21"/>
+          <w:lang w:eastAsia="es-MX"/>
+          <w14:ligatures w14:val="none"/>
+        </w:rPr>
+        <w:t xml:space="preserve"> </w:t>
+      </w:r>
+      <w:proofErr w:type="spellStart"/>
+      <w:proofErr w:type="gramStart"/>
+      <w:r>
+        <w:rPr>
+          <w:rFonts w:ascii="Consolas" w:eastAsia="Times New Roman" w:hAnsi="Consolas" w:cs="Times New Roman"/>
+          <w:color w:val="DCDCAA"/>
+          <w:kern w:val="0"/>
+          <w:sz w:val="21"/>
+          <w:szCs w:val="21"/>
+          <w:lang w:eastAsia="es-MX"/>
+          <w14:ligatures w14:val="none"/>
+        </w:rPr>
+        <w:t>archivoExiste</w:t>
+      </w:r>
+      <w:proofErr w:type="spellEnd"/>
+      <w:r>
+        <w:rPr>
+          <w:rFonts w:ascii="Consolas" w:eastAsia="Times New Roman" w:hAnsi="Consolas" w:cs="Times New Roman"/>
+          <w:color w:val="CCCCCC"/>
+          <w:kern w:val="0"/>
+          <w:sz w:val="21"/>
+          <w:szCs w:val="21"/>
+          <w:lang w:eastAsia="es-MX"/>
+          <w14:ligatures w14:val="none"/>
+        </w:rPr>
+        <w:t>(</w:t>
+      </w:r>
+      <w:proofErr w:type="spellStart"/>
+      <w:proofErr w:type="gramEnd"/>
+      <w:r>
+        <w:rPr>
+          <w:rFonts w:ascii="Consolas" w:eastAsia="Times New Roman" w:hAnsi="Consolas" w:cs="Times New Roman"/>
+          <w:color w:val="4EC9B0"/>
+          <w:kern w:val="0"/>
+          <w:sz w:val="21"/>
+          <w:szCs w:val="21"/>
+          <w:lang w:eastAsia="es-MX"/>
+          <w14:ligatures w14:val="none"/>
+        </w:rPr>
+        <w:t>String</w:t>
+      </w:r>
+      <w:proofErr w:type="spellEnd"/>
+      <w:r>
+        <w:rPr>
+          <w:rFonts w:ascii="Consolas" w:eastAsia="Times New Roman" w:hAnsi="Consolas" w:cs="Times New Roman"/>
+          <w:color w:val="CCCCCC"/>
+          <w:kern w:val="0"/>
+          <w:sz w:val="21"/>
+          <w:szCs w:val="21"/>
+          <w:lang w:eastAsia="es-MX"/>
+          <w14:ligatures w14:val="none"/>
+        </w:rPr>
+        <w:t xml:space="preserve"> </w:t>
+      </w:r>
+      <w:proofErr w:type="spellStart"/>
+      <w:r>
+        <w:rPr>
+          <w:rFonts w:ascii="Consolas" w:eastAsia="Times New Roman" w:hAnsi="Consolas" w:cs="Times New Roman"/>
+          <w:color w:val="9CDCFE"/>
+          <w:kern w:val="0"/>
+          <w:sz w:val="21"/>
+          <w:szCs w:val="21"/>
+          <w:lang w:eastAsia="es-MX"/>
+          <w14:ligatures w14:val="none"/>
+        </w:rPr>
+        <w:t>nombreArchivo</w:t>
+      </w:r>
+      <w:proofErr w:type="spellEnd"/>
+      <w:r>
+        <w:rPr>
+          <w:rFonts w:ascii="Consolas" w:eastAsia="Times New Roman" w:hAnsi="Consolas" w:cs="Times New Roman"/>
+          <w:color w:val="CCCCCC"/>
+          <w:kern w:val="0"/>
+          <w:sz w:val="21"/>
+          <w:szCs w:val="21"/>
+          <w:lang w:eastAsia="es-MX"/>
+          <w14:ligatures w14:val="none"/>
+        </w:rPr>
+        <w:t xml:space="preserve">, </w:t>
+      </w:r>
+      <w:proofErr w:type="spellStart"/>
+      <w:r>
+        <w:rPr>
+          <w:rFonts w:ascii="Consolas" w:eastAsia="Times New Roman" w:hAnsi="Consolas" w:cs="Times New Roman"/>
+          <w:color w:val="4EC9B0"/>
+          <w:kern w:val="0"/>
+          <w:sz w:val="21"/>
+          <w:szCs w:val="21"/>
+          <w:lang w:eastAsia="es-MX"/>
+          <w14:ligatures w14:val="none"/>
+        </w:rPr>
+        <w:t>String</w:t>
+      </w:r>
+      <w:proofErr w:type="spellEnd"/>
+      <w:r>
+        <w:rPr>
+          <w:rFonts w:ascii="Consolas" w:eastAsia="Times New Roman" w:hAnsi="Consolas" w:cs="Times New Roman"/>
+          <w:color w:val="CCCCCC"/>
+          <w:kern w:val="0"/>
+          <w:sz w:val="21"/>
+          <w:szCs w:val="21"/>
+          <w:lang w:eastAsia="es-MX"/>
+          <w14:ligatures w14:val="none"/>
+        </w:rPr>
+        <w:t xml:space="preserve"> </w:t>
+      </w:r>
+      <w:proofErr w:type="spellStart"/>
+      <w:r>
+        <w:rPr>
+          <w:rFonts w:ascii="Consolas" w:eastAsia="Times New Roman" w:hAnsi="Consolas" w:cs="Times New Roman"/>
+          <w:color w:val="9CDCFE"/>
+          <w:kern w:val="0"/>
+          <w:sz w:val="21"/>
+          <w:szCs w:val="21"/>
+          <w:lang w:eastAsia="es-MX"/>
+          <w14:ligatures w14:val="none"/>
+        </w:rPr>
+        <w:t>extencionArchivo</w:t>
+      </w:r>
+      <w:proofErr w:type="spellEnd"/>
+      <w:r>
+        <w:rPr>
+          <w:rFonts w:ascii="Consolas" w:eastAsia="Times New Roman" w:hAnsi="Consolas" w:cs="Times New Roman"/>
+          <w:color w:val="CCCCCC"/>
+          <w:kern w:val="0"/>
+          <w:sz w:val="21"/>
+          <w:szCs w:val="21"/>
+          <w:lang w:eastAsia="es-MX"/>
+          <w14:ligatures w14:val="none"/>
+        </w:rPr>
+        <w:t>) {</w:t>
+      </w:r>
+    </w:p>
+    <w:p>
+      <w:pPr>
+        <w:shd w:val="clear" w:color="auto" w:fill="1F1F1F"/>
+        <w:spacing w:after="0" w:line="285" w:lineRule="atLeast"/>
+        <w:rPr>
+          <w:rFonts w:ascii="Consolas" w:eastAsia="Times New Roman" w:hAnsi="Consolas" w:cs="Times New Roman"/>
+          <w:color w:val="CCCCCC"/>
+          <w:kern w:val="0"/>
+          <w:sz w:val="21"/>
+          <w:szCs w:val="21"/>
+          <w:lang w:eastAsia="es-MX"/>
+          <w14:ligatures w14:val="none"/>
+        </w:rPr>
+      </w:pPr>
+      <w:r>
+        <w:rPr>
+          <w:rFonts w:ascii="Consolas" w:eastAsia="Times New Roman" w:hAnsi="Consolas" w:cs="Times New Roman"/>
+          <w:color w:val="CCCCCC"/>
+          <w:kern w:val="0"/>
+          <w:sz w:val="21"/>
+          <w:szCs w:val="21"/>
+          <w:lang w:eastAsia="es-MX"/>
+          <w14:ligatures w14:val="none"/>
+        </w:rPr>
+        <w:t xml:space="preserve">        </w:t>
+      </w:r>
+      <w:proofErr w:type="spellStart"/>
+      <w:r>
+        <w:rPr>
+          <w:rFonts w:ascii="Consolas" w:eastAsia="Times New Roman" w:hAnsi="Consolas" w:cs="Times New Roman"/>
+          <w:color w:val="C586C0"/>
+          <w:kern w:val="0"/>
+          <w:sz w:val="21"/>
+          <w:szCs w:val="21"/>
+          <w:lang w:eastAsia="es-MX"/>
+          <w14:ligatures w14:val="none"/>
+        </w:rPr>
+        <w:t>for</w:t>
+      </w:r>
+      <w:proofErr w:type="spellEnd"/>
+      <w:r>
+        <w:rPr>
+          <w:rFonts w:ascii="Consolas" w:eastAsia="Times New Roman" w:hAnsi="Consolas" w:cs="Times New Roman"/>
+          <w:color w:val="CCCCCC"/>
+          <w:kern w:val="0"/>
+          <w:sz w:val="21"/>
+          <w:szCs w:val="21"/>
+          <w:lang w:eastAsia="es-MX"/>
+          <w14:ligatures w14:val="none"/>
+        </w:rPr>
+        <w:t xml:space="preserve"> (</w:t>
+      </w:r>
+      <w:r>
+        <w:rPr>
+          <w:rFonts w:ascii="Consolas" w:eastAsia="Times New Roman" w:hAnsi="Consolas" w:cs="Times New Roman"/>
+          <w:color w:val="4EC9B0"/>
+          <w:kern w:val="0"/>
+          <w:sz w:val="21"/>
+          <w:szCs w:val="21"/>
+          <w:lang w:eastAsia="es-MX"/>
+          <w14:ligatures w14:val="none"/>
+        </w:rPr>
+        <w:t>Archivo</w:t>
+      </w:r>
+      <w:r>
+        <w:rPr>
+          <w:rFonts w:ascii="Consolas" w:eastAsia="Times New Roman" w:hAnsi="Consolas" w:cs="Times New Roman"/>
+          <w:color w:val="CCCCCC"/>
+          <w:kern w:val="0"/>
+          <w:sz w:val="21"/>
+          <w:szCs w:val="21"/>
+          <w:lang w:eastAsia="es-MX"/>
+          <w14:ligatures w14:val="none"/>
+        </w:rPr>
+        <w:t xml:space="preserve"> </w:t>
+      </w:r>
+      <w:proofErr w:type="spellStart"/>
+      <w:proofErr w:type="gramStart"/>
+      <w:r>
+        <w:rPr>
+          <w:rFonts w:ascii="Consolas" w:eastAsia="Times New Roman" w:hAnsi="Consolas" w:cs="Times New Roman"/>
+          <w:color w:val="9CDCFE"/>
+          <w:kern w:val="0"/>
+          <w:sz w:val="21"/>
+          <w:szCs w:val="21"/>
+          <w:lang w:eastAsia="es-MX"/>
+          <w14:ligatures w14:val="none"/>
+        </w:rPr>
+        <w:t>archivo</w:t>
+      </w:r>
+      <w:proofErr w:type="spellEnd"/>
+      <w:r>
+        <w:rPr>
+          <w:rFonts w:ascii="Consolas" w:eastAsia="Times New Roman" w:hAnsi="Consolas" w:cs="Times New Roman"/>
+          <w:color w:val="CCCCCC"/>
+          <w:kern w:val="0"/>
+          <w:sz w:val="21"/>
+          <w:szCs w:val="21"/>
+          <w:lang w:eastAsia="es-MX"/>
+          <w14:ligatures w14:val="none"/>
+        </w:rPr>
+        <w:t xml:space="preserve"> </w:t>
+      </w:r>
+      <w:r>
+        <w:rPr>
+          <w:rFonts w:ascii="Consolas" w:eastAsia="Times New Roman" w:hAnsi="Consolas" w:cs="Times New Roman"/>
+          <w:color w:val="C586C0"/>
+          <w:kern w:val="0"/>
+          <w:sz w:val="21"/>
+          <w:szCs w:val="21"/>
+          <w:lang w:eastAsia="es-MX"/>
+          <w14:ligatures w14:val="none"/>
+        </w:rPr>
+        <w:t>:</w:t>
+      </w:r>
+      <w:proofErr w:type="gramEnd"/>
+      <w:r>
+        <w:rPr>
+          <w:rFonts w:ascii="Consolas" w:eastAsia="Times New Roman" w:hAnsi="Consolas" w:cs="Times New Roman"/>
+          <w:color w:val="CCCCCC"/>
+          <w:kern w:val="0"/>
+          <w:sz w:val="21"/>
+          <w:szCs w:val="21"/>
+          <w:lang w:eastAsia="es-MX"/>
+          <w14:ligatures w14:val="none"/>
+        </w:rPr>
+        <w:t xml:space="preserve"> </w:t>
+      </w:r>
+      <w:r>
+        <w:rPr>
+          <w:rFonts w:ascii="Consolas" w:eastAsia="Times New Roman" w:hAnsi="Consolas" w:cs="Times New Roman"/>
+          <w:color w:val="9CDCFE"/>
+          <w:kern w:val="0"/>
+          <w:sz w:val="21"/>
+          <w:szCs w:val="21"/>
+          <w:lang w:eastAsia="es-MX"/>
+          <w14:ligatures w14:val="none"/>
+        </w:rPr>
+        <w:t>archivo</w:t>
+      </w:r>
+      <w:r>
+        <w:rPr>
+          <w:rFonts w:ascii="Consolas" w:eastAsia="Times New Roman" w:hAnsi="Consolas" w:cs="Times New Roman"/>
+          <w:color w:val="CCCCCC"/>
+          <w:kern w:val="0"/>
+          <w:sz w:val="21"/>
+          <w:szCs w:val="21"/>
+          <w:lang w:eastAsia="es-MX"/>
+          <w14:ligatures w14:val="none"/>
+        </w:rPr>
+        <w:t>) {</w:t>
+      </w:r>
+    </w:p>
+    <w:p>
+      <w:pPr>
+        <w:shd w:val="clear" w:color="auto" w:fill="1F1F1F"/>
+        <w:spacing w:after="0" w:line="285" w:lineRule="atLeast"/>
+        <w:rPr>
+          <w:rFonts w:ascii="Consolas" w:eastAsia="Times New Roman" w:hAnsi="Consolas" w:cs="Times New Roman"/>
+          <w:color w:val="CCCCCC"/>
+          <w:kern w:val="0"/>
+          <w:sz w:val="21"/>
+          <w:szCs w:val="21"/>
+          <w:lang w:eastAsia="es-MX"/>
+          <w14:ligatures w14:val="none"/>
+        </w:rPr>
+      </w:pPr>
+      <w:r>
+        <w:rPr>
+          <w:rFonts w:ascii="Consolas" w:eastAsia="Times New Roman" w:hAnsi="Consolas" w:cs="Times New Roman"/>
+          <w:color w:val="CCCCCC"/>
+          <w:kern w:val="0"/>
+          <w:sz w:val="21"/>
+          <w:szCs w:val="21"/>
+          <w:lang w:eastAsia="es-MX"/>
+          <w14:ligatures w14:val="none"/>
+        </w:rPr>
+        <w:t xml:space="preserve">            </w:t>
+      </w:r>
+      <w:proofErr w:type="spellStart"/>
+      <w:r>
+        <w:rPr>
+          <w:rFonts w:ascii="Consolas" w:eastAsia="Times New Roman" w:hAnsi="Consolas" w:cs="Times New Roman"/>
+          <w:color w:val="C586C0"/>
+          <w:kern w:val="0"/>
+          <w:sz w:val="21"/>
+          <w:szCs w:val="21"/>
+          <w:lang w:eastAsia="es-MX"/>
+          <w14:ligatures w14:val="none"/>
+        </w:rPr>
+        <w:t>if</w:t>
+      </w:r>
+      <w:proofErr w:type="spellEnd"/>
+      <w:r>
+        <w:rPr>
+          <w:rFonts w:ascii="Consolas" w:eastAsia="Times New Roman" w:hAnsi="Consolas" w:cs="Times New Roman"/>
+          <w:color w:val="CCCCCC"/>
+          <w:kern w:val="0"/>
+          <w:sz w:val="21"/>
+          <w:szCs w:val="21"/>
+          <w:lang w:eastAsia="es-MX"/>
+          <w14:ligatures w14:val="none"/>
+        </w:rPr>
+        <w:t xml:space="preserve"> (</w:t>
+      </w:r>
+      <w:proofErr w:type="spellStart"/>
+      <w:proofErr w:type="gramStart"/>
+      <w:r>
+        <w:rPr>
+          <w:rFonts w:ascii="Consolas" w:eastAsia="Times New Roman" w:hAnsi="Consolas" w:cs="Times New Roman"/>
+          <w:color w:val="9CDCFE"/>
+          <w:kern w:val="0"/>
+          <w:sz w:val="21"/>
+          <w:szCs w:val="21"/>
+          <w:lang w:eastAsia="es-MX"/>
+          <w14:ligatures w14:val="none"/>
+        </w:rPr>
+        <w:t>archivo</w:t>
+      </w:r>
+      <w:r>
+        <w:rPr>
+          <w:rFonts w:ascii="Consolas" w:eastAsia="Times New Roman" w:hAnsi="Consolas" w:cs="Times New Roman"/>
+          <w:color w:val="CCCCCC"/>
+          <w:kern w:val="0"/>
+          <w:sz w:val="21"/>
+          <w:szCs w:val="21"/>
+          <w:lang w:eastAsia="es-MX"/>
+          <w14:ligatures w14:val="none"/>
+        </w:rPr>
+        <w:t>.</w:t>
+      </w:r>
+      <w:r>
+        <w:rPr>
+          <w:rFonts w:ascii="Consolas" w:eastAsia="Times New Roman" w:hAnsi="Consolas" w:cs="Times New Roman"/>
+          <w:color w:val="9CDCFE"/>
+          <w:kern w:val="0"/>
+          <w:sz w:val="21"/>
+          <w:szCs w:val="21"/>
+          <w:lang w:eastAsia="es-MX"/>
+          <w14:ligatures w14:val="none"/>
+        </w:rPr>
+        <w:t>nombre</w:t>
+      </w:r>
+      <w:proofErr w:type="gramEnd"/>
+      <w:r>
+        <w:rPr>
+          <w:rFonts w:ascii="Consolas" w:eastAsia="Times New Roman" w:hAnsi="Consolas" w:cs="Times New Roman"/>
+          <w:color w:val="CCCCCC"/>
+          <w:kern w:val="0"/>
+          <w:sz w:val="21"/>
+          <w:szCs w:val="21"/>
+          <w:lang w:eastAsia="es-MX"/>
+          <w14:ligatures w14:val="none"/>
+        </w:rPr>
+        <w:t>.</w:t>
+      </w:r>
+      <w:r>
+        <w:rPr>
+          <w:rFonts w:ascii="Consolas" w:eastAsia="Times New Roman" w:hAnsi="Consolas" w:cs="Times New Roman"/>
+          <w:color w:val="DCDCAA"/>
+          <w:kern w:val="0"/>
+          <w:sz w:val="21"/>
+          <w:szCs w:val="21"/>
+          <w:lang w:eastAsia="es-MX"/>
+          <w14:ligatures w14:val="none"/>
+        </w:rPr>
+        <w:t>equals</w:t>
+      </w:r>
+      <w:proofErr w:type="spellEnd"/>
+      <w:r>
+        <w:rPr>
+          <w:rFonts w:ascii="Consolas" w:eastAsia="Times New Roman" w:hAnsi="Consolas" w:cs="Times New Roman"/>
+          <w:color w:val="CCCCCC"/>
+          <w:kern w:val="0"/>
+          <w:sz w:val="21"/>
+          <w:szCs w:val="21"/>
+          <w:lang w:eastAsia="es-MX"/>
+          <w14:ligatures w14:val="none"/>
+        </w:rPr>
+        <w:t>(</w:t>
+      </w:r>
+      <w:proofErr w:type="spellStart"/>
+      <w:r>
+        <w:rPr>
+          <w:rFonts w:ascii="Consolas" w:eastAsia="Times New Roman" w:hAnsi="Consolas" w:cs="Times New Roman"/>
+          <w:color w:val="9CDCFE"/>
+          <w:kern w:val="0"/>
+          <w:sz w:val="21"/>
+          <w:szCs w:val="21"/>
+          <w:lang w:eastAsia="es-MX"/>
+          <w14:ligatures w14:val="none"/>
+        </w:rPr>
+        <w:t>nombreArchivo</w:t>
+      </w:r>
+      <w:proofErr w:type="spellEnd"/>
+      <w:r>
+        <w:rPr>
+          <w:rFonts w:ascii="Consolas" w:eastAsia="Times New Roman" w:hAnsi="Consolas" w:cs="Times New Roman"/>
+          <w:color w:val="CCCCCC"/>
+          <w:kern w:val="0"/>
+          <w:sz w:val="21"/>
+          <w:szCs w:val="21"/>
+          <w:lang w:eastAsia="es-MX"/>
+          <w14:ligatures w14:val="none"/>
+        </w:rPr>
+        <w:t xml:space="preserve">) </w:t>
+      </w:r>
+      <w:r>
+        <w:rPr>
+          <w:rFonts w:ascii="Consolas" w:eastAsia="Times New Roman" w:hAnsi="Consolas" w:cs="Times New Roman"/>
+          <w:color w:val="D4D4D4"/>
+          <w:kern w:val="0"/>
+          <w:sz w:val="21"/>
+          <w:szCs w:val="21"/>
+          <w:lang w:eastAsia="es-MX"/>
+          <w14:ligatures w14:val="none"/>
+        </w:rPr>
+        <w:t>&amp;&amp;</w:t>
+      </w:r>
+      <w:r>
+        <w:rPr>
+          <w:rFonts w:ascii="Consolas" w:eastAsia="Times New Roman" w:hAnsi="Consolas" w:cs="Times New Roman"/>
+          <w:color w:val="CCCCCC"/>
+          <w:kern w:val="0"/>
+          <w:sz w:val="21"/>
+          <w:szCs w:val="21"/>
+          <w:lang w:eastAsia="es-MX"/>
+          <w14:ligatures w14:val="none"/>
+        </w:rPr>
+        <w:t xml:space="preserve"> </w:t>
+      </w:r>
+      <w:proofErr w:type="spellStart"/>
+      <w:r>
+        <w:rPr>
+          <w:rFonts w:ascii="Consolas" w:eastAsia="Times New Roman" w:hAnsi="Consolas" w:cs="Times New Roman"/>
+          <w:color w:val="9CDCFE"/>
+          <w:kern w:val="0"/>
+          <w:sz w:val="21"/>
+          <w:szCs w:val="21"/>
+          <w:lang w:eastAsia="es-MX"/>
+          <w14:ligatures w14:val="none"/>
+        </w:rPr>
+        <w:t>archivo</w:t>
+      </w:r>
+      <w:r>
+        <w:rPr>
+          <w:rFonts w:ascii="Consolas" w:eastAsia="Times New Roman" w:hAnsi="Consolas" w:cs="Times New Roman"/>
+          <w:color w:val="CCCCCC"/>
+          <w:kern w:val="0"/>
+          <w:sz w:val="21"/>
+          <w:szCs w:val="21"/>
+          <w:lang w:eastAsia="es-MX"/>
+          <w14:ligatures w14:val="none"/>
+        </w:rPr>
+        <w:t>.</w:t>
+      </w:r>
+      <w:r>
+        <w:rPr>
+          <w:rFonts w:ascii="Consolas" w:eastAsia="Times New Roman" w:hAnsi="Consolas" w:cs="Times New Roman"/>
+          <w:color w:val="9CDCFE"/>
+          <w:kern w:val="0"/>
+          <w:sz w:val="21"/>
+          <w:szCs w:val="21"/>
+          <w:lang w:eastAsia="es-MX"/>
+          <w14:ligatures w14:val="none"/>
+        </w:rPr>
+        <w:t>publicar</w:t>
+      </w:r>
+      <w:proofErr w:type="spellEnd"/>
+      <w:r>
+        <w:rPr>
+          <w:rFonts w:ascii="Consolas" w:eastAsia="Times New Roman" w:hAnsi="Consolas" w:cs="Times New Roman"/>
+          <w:color w:val="CCCCCC"/>
+          <w:kern w:val="0"/>
+          <w:sz w:val="21"/>
+          <w:szCs w:val="21"/>
+          <w:lang w:eastAsia="es-MX"/>
+          <w14:ligatures w14:val="none"/>
+        </w:rPr>
+        <w:t xml:space="preserve"> </w:t>
+      </w:r>
+      <w:r>
+        <w:rPr>
+          <w:rFonts w:ascii="Consolas" w:eastAsia="Times New Roman" w:hAnsi="Consolas" w:cs="Times New Roman"/>
+          <w:color w:val="D4D4D4"/>
+          <w:kern w:val="0"/>
+          <w:sz w:val="21"/>
+          <w:szCs w:val="21"/>
+          <w:lang w:eastAsia="es-MX"/>
+          <w14:ligatures w14:val="none"/>
+        </w:rPr>
+        <w:t>&amp;&amp;</w:t>
+      </w:r>
+      <w:r>
+        <w:rPr>
+          <w:rFonts w:ascii="Consolas" w:eastAsia="Times New Roman" w:hAnsi="Consolas" w:cs="Times New Roman"/>
+          <w:color w:val="CCCCCC"/>
+          <w:kern w:val="0"/>
+          <w:sz w:val="21"/>
+          <w:szCs w:val="21"/>
+          <w:lang w:eastAsia="es-MX"/>
+          <w14:ligatures w14:val="none"/>
+        </w:rPr>
+        <w:t xml:space="preserve"> </w:t>
+      </w:r>
+      <w:proofErr w:type="spellStart"/>
+      <w:r>
+        <w:rPr>
+          <w:rFonts w:ascii="Consolas" w:eastAsia="Times New Roman" w:hAnsi="Consolas" w:cs="Times New Roman"/>
+          <w:color w:val="9CDCFE"/>
+          <w:kern w:val="0"/>
+          <w:sz w:val="21"/>
+          <w:szCs w:val="21"/>
+          <w:lang w:eastAsia="es-MX"/>
+          <w14:ligatures w14:val="none"/>
+        </w:rPr>
+        <w:t>archivo</w:t>
+      </w:r>
+      <w:r>
+        <w:rPr>
+          <w:rFonts w:ascii="Consolas" w:eastAsia="Times New Roman" w:hAnsi="Consolas" w:cs="Times New Roman"/>
+          <w:color w:val="CCCCCC"/>
+          <w:kern w:val="0"/>
+          <w:sz w:val="21"/>
+          <w:szCs w:val="21"/>
+          <w:lang w:eastAsia="es-MX"/>
+          <w14:ligatures w14:val="none"/>
+        </w:rPr>
+        <w:t>.</w:t>
+      </w:r>
+      <w:r>
+        <w:rPr>
+          <w:rFonts w:ascii="Consolas" w:eastAsia="Times New Roman" w:hAnsi="Consolas" w:cs="Times New Roman"/>
+          <w:color w:val="9CDCFE"/>
+          <w:kern w:val="0"/>
+          <w:sz w:val="21"/>
+          <w:szCs w:val="21"/>
+          <w:lang w:eastAsia="es-MX"/>
+          <w14:ligatures w14:val="none"/>
+        </w:rPr>
+        <w:t>extension</w:t>
+      </w:r>
+      <w:r>
+        <w:rPr>
+          <w:rFonts w:ascii="Consolas" w:eastAsia="Times New Roman" w:hAnsi="Consolas" w:cs="Times New Roman"/>
+          <w:color w:val="CCCCCC"/>
+          <w:kern w:val="0"/>
+          <w:sz w:val="21"/>
+          <w:szCs w:val="21"/>
+          <w:lang w:eastAsia="es-MX"/>
+          <w14:ligatures w14:val="none"/>
+        </w:rPr>
+        <w:t>.</w:t>
+      </w:r>
+      <w:r>
+        <w:rPr>
+          <w:rFonts w:ascii="Consolas" w:eastAsia="Times New Roman" w:hAnsi="Consolas" w:cs="Times New Roman"/>
+          <w:color w:val="DCDCAA"/>
+          <w:kern w:val="0"/>
+          <w:sz w:val="21"/>
+          <w:szCs w:val="21"/>
+          <w:lang w:eastAsia="es-MX"/>
+          <w14:ligatures w14:val="none"/>
+        </w:rPr>
+        <w:t>equals</w:t>
+      </w:r>
+      <w:proofErr w:type="spellEnd"/>
+      <w:r>
+        <w:rPr>
+          <w:rFonts w:ascii="Consolas" w:eastAsia="Times New Roman" w:hAnsi="Consolas" w:cs="Times New Roman"/>
+          <w:color w:val="CCCCCC"/>
+          <w:kern w:val="0"/>
+          <w:sz w:val="21"/>
+          <w:szCs w:val="21"/>
+          <w:lang w:eastAsia="es-MX"/>
+          <w14:ligatures w14:val="none"/>
+        </w:rPr>
+        <w:t>(</w:t>
+      </w:r>
+      <w:proofErr w:type="spellStart"/>
+      <w:r>
+        <w:rPr>
+          <w:rFonts w:ascii="Consolas" w:eastAsia="Times New Roman" w:hAnsi="Consolas" w:cs="Times New Roman"/>
+          <w:color w:val="9CDCFE"/>
+          <w:kern w:val="0"/>
+          <w:sz w:val="21"/>
+          <w:szCs w:val="21"/>
+          <w:lang w:eastAsia="es-MX"/>
+          <w14:ligatures w14:val="none"/>
+        </w:rPr>
+        <w:t>extencionArchivo</w:t>
+      </w:r>
+      <w:proofErr w:type="spellEnd"/>
+      <w:r>
+        <w:rPr>
+          <w:rFonts w:ascii="Consolas" w:eastAsia="Times New Roman" w:hAnsi="Consolas" w:cs="Times New Roman"/>
+          <w:color w:val="CCCCCC"/>
+          <w:kern w:val="0"/>
+          <w:sz w:val="21"/>
+          <w:szCs w:val="21"/>
+          <w:lang w:eastAsia="es-MX"/>
+          <w14:ligatures w14:val="none"/>
+        </w:rPr>
+        <w:t>)) {</w:t>
+      </w:r>
+    </w:p>
+    <w:p>
+      <w:pPr>
+        <w:shd w:val="clear" w:color="auto" w:fill="1F1F1F"/>
+        <w:spacing w:after="0" w:line="285" w:lineRule="atLeast"/>
+        <w:rPr>
+          <w:rFonts w:ascii="Consolas" w:eastAsia="Times New Roman" w:hAnsi="Consolas" w:cs="Times New Roman"/>
+          <w:color w:val="CCCCCC"/>
+          <w:kern w:val="0"/>
+          <w:sz w:val="21"/>
+          <w:szCs w:val="21"/>
+          <w:lang w:eastAsia="es-MX"/>
+          <w14:ligatures w14:val="none"/>
+        </w:rPr>
+      </w:pPr>
+      <w:r>
+        <w:rPr>
+          <w:rFonts w:ascii="Consolas" w:eastAsia="Times New Roman" w:hAnsi="Consolas" w:cs="Times New Roman"/>
+          <w:color w:val="CCCCCC"/>
+          <w:kern w:val="0"/>
+          <w:sz w:val="21"/>
+          <w:szCs w:val="21"/>
+          <w:lang w:eastAsia="es-MX"/>
+          <w14:ligatures w14:val="none"/>
+        </w:rPr>
+        <w:t xml:space="preserve">                </w:t>
+      </w:r>
+      <w:proofErr w:type="spellStart"/>
+      <w:r>
+        <w:rPr>
+          <w:rFonts w:ascii="Consolas" w:eastAsia="Times New Roman" w:hAnsi="Consolas" w:cs="Times New Roman"/>
+          <w:color w:val="C586C0"/>
+          <w:kern w:val="0"/>
+          <w:sz w:val="21"/>
+          <w:szCs w:val="21"/>
+          <w:lang w:eastAsia="es-MX"/>
+          <w14:ligatures w14:val="none"/>
+        </w:rPr>
+        <w:t>return</w:t>
+      </w:r>
+      <w:proofErr w:type="spellEnd"/>
+      <w:r>
+        <w:rPr>
+          <w:rFonts w:ascii="Consolas" w:eastAsia="Times New Roman" w:hAnsi="Consolas" w:cs="Times New Roman"/>
+          <w:color w:val="CCCCCC"/>
+          <w:kern w:val="0"/>
+          <w:sz w:val="21"/>
+          <w:szCs w:val="21"/>
+          <w:lang w:eastAsia="es-MX"/>
+          <w14:ligatures w14:val="none"/>
+        </w:rPr>
+        <w:t xml:space="preserve"> </w:t>
+      </w:r>
+      <w:r>
+        <w:rPr>
+          <w:rFonts w:ascii="Consolas" w:eastAsia="Times New Roman" w:hAnsi="Consolas" w:cs="Times New Roman"/>
+          <w:color w:val="569CD6"/>
+          <w:kern w:val="0"/>
+          <w:sz w:val="21"/>
+          <w:szCs w:val="21"/>
+          <w:lang w:eastAsia="es-MX"/>
+          <w14:ligatures w14:val="none"/>
+        </w:rPr>
+        <w:t>true</w:t>
+      </w:r>
+      <w:r>
+        <w:rPr>
+          <w:rFonts w:ascii="Consolas" w:eastAsia="Times New Roman" w:hAnsi="Consolas" w:cs="Times New Roman"/>
+          <w:color w:val="CCCCCC"/>
+          <w:kern w:val="0"/>
+          <w:sz w:val="21"/>
+          <w:szCs w:val="21"/>
+          <w:lang w:eastAsia="es-MX"/>
+          <w14:ligatures w14:val="none"/>
+        </w:rPr>
+        <w:t xml:space="preserve">; </w:t>
+      </w:r>
+      <w:r>
+        <w:rPr>
+          <w:rFonts w:ascii="Consolas" w:eastAsia="Times New Roman" w:hAnsi="Consolas" w:cs="Times New Roman"/>
+          <w:color w:val="6A9955"/>
+          <w:kern w:val="0"/>
+          <w:sz w:val="21"/>
+          <w:szCs w:val="21"/>
+          <w:lang w:eastAsia="es-MX"/>
+          <w14:ligatures w14:val="none"/>
+        </w:rPr>
+        <w:t>// El archivo existe en la lista y es publicable</w:t>
+      </w:r>
+    </w:p>
+    <w:p>
+      <w:pPr>
+        <w:shd w:val="clear" w:color="auto" w:fill="1F1F1F"/>
+        <w:spacing w:after="0" w:line="285" w:lineRule="atLeast"/>
+        <w:rPr>
+          <w:rFonts w:ascii="Consolas" w:eastAsia="Times New Roman" w:hAnsi="Consolas" w:cs="Times New Roman"/>
+          <w:color w:val="CCCCCC"/>
+          <w:kern w:val="0"/>
+          <w:sz w:val="21"/>
+          <w:szCs w:val="21"/>
+          <w:lang w:eastAsia="es-MX"/>
+          <w14:ligatures w14:val="none"/>
+        </w:rPr>
+      </w:pPr>
+      <w:r>
+        <w:rPr>
+          <w:rFonts w:ascii="Consolas" w:eastAsia="Times New Roman" w:hAnsi="Consolas" w:cs="Times New Roman"/>
+          <w:color w:val="CCCCCC"/>
+          <w:kern w:val="0"/>
+          <w:sz w:val="21"/>
+          <w:szCs w:val="21"/>
+          <w:lang w:eastAsia="es-MX"/>
+          <w14:ligatures w14:val="none"/>
+        </w:rPr>
+        <w:t>            }</w:t>
+      </w:r>
+    </w:p>
+    <w:p>
+      <w:pPr>
+        <w:shd w:val="clear" w:color="auto" w:fill="1F1F1F"/>
+        <w:spacing w:after="0" w:line="285" w:lineRule="atLeast"/>
+        <w:rPr>
+          <w:rFonts w:ascii="Consolas" w:eastAsia="Times New Roman" w:hAnsi="Consolas" w:cs="Times New Roman"/>
+          <w:color w:val="CCCCCC"/>
+          <w:kern w:val="0"/>
+          <w:sz w:val="21"/>
+          <w:szCs w:val="21"/>
+          <w:lang w:eastAsia="es-MX"/>
+          <w14:ligatures w14:val="none"/>
+        </w:rPr>
+      </w:pPr>
+      <w:r>
+        <w:rPr>
+          <w:rFonts w:ascii="Consolas" w:eastAsia="Times New Roman" w:hAnsi="Consolas" w:cs="Times New Roman"/>
+          <w:color w:val="CCCCCC"/>
+          <w:kern w:val="0"/>
+          <w:sz w:val="21"/>
+          <w:szCs w:val="21"/>
+          <w:lang w:eastAsia="es-MX"/>
+          <w14:ligatures w14:val="none"/>
+        </w:rPr>
+        <w:t>        }</w:t>
+      </w:r>
+    </w:p>
+    <w:p>
+      <w:pPr>
+        <w:shd w:val="clear" w:color="auto" w:fill="1F1F1F"/>
+        <w:spacing w:after="0" w:line="285" w:lineRule="atLeast"/>
+        <w:rPr>
+          <w:rFonts w:ascii="Consolas" w:eastAsia="Times New Roman" w:hAnsi="Consolas" w:cs="Times New Roman"/>
+          <w:color w:val="CCCCCC"/>
+          <w:kern w:val="0"/>
+          <w:sz w:val="21"/>
+          <w:szCs w:val="21"/>
+          <w:lang w:eastAsia="es-MX"/>
+          <w14:ligatures w14:val="none"/>
+        </w:rPr>
+      </w:pPr>
+      <w:r>
+        <w:rPr>
+          <w:rFonts w:ascii="Consolas" w:eastAsia="Times New Roman" w:hAnsi="Consolas" w:cs="Times New Roman"/>
+          <w:color w:val="CCCCCC"/>
+          <w:kern w:val="0"/>
+          <w:sz w:val="21"/>
+          <w:szCs w:val="21"/>
+          <w:lang w:eastAsia="es-MX"/>
+          <w14:ligatures w14:val="none"/>
+        </w:rPr>
+        <w:t xml:space="preserve">        </w:t>
+      </w:r>
+      <w:proofErr w:type="spellStart"/>
+      <w:r>
+        <w:rPr>
+          <w:rFonts w:ascii="Consolas" w:eastAsia="Times New Roman" w:hAnsi="Consolas" w:cs="Times New Roman"/>
+          <w:color w:val="C586C0"/>
+          <w:kern w:val="0"/>
+          <w:sz w:val="21"/>
+          <w:szCs w:val="21"/>
+          <w:lang w:eastAsia="es-MX"/>
+          <w14:ligatures w14:val="none"/>
+        </w:rPr>
+        <w:t>return</w:t>
+      </w:r>
+      <w:proofErr w:type="spellEnd"/>
+      <w:r>
+        <w:rPr>
+          <w:rFonts w:ascii="Consolas" w:eastAsia="Times New Roman" w:hAnsi="Consolas" w:cs="Times New Roman"/>
+          <w:color w:val="CCCCCC"/>
+          <w:kern w:val="0"/>
+          <w:sz w:val="21"/>
+          <w:szCs w:val="21"/>
+          <w:lang w:eastAsia="es-MX"/>
+          <w14:ligatures w14:val="none"/>
+        </w:rPr>
+        <w:t xml:space="preserve"> </w:t>
+      </w:r>
+      <w:r>
+        <w:rPr>
+          <w:rFonts w:ascii="Consolas" w:eastAsia="Times New Roman" w:hAnsi="Consolas" w:cs="Times New Roman"/>
+          <w:color w:val="569CD6"/>
+          <w:kern w:val="0"/>
+          <w:sz w:val="21"/>
+          <w:szCs w:val="21"/>
+          <w:lang w:eastAsia="es-MX"/>
+          <w14:ligatures w14:val="none"/>
+        </w:rPr>
+        <w:t>false</w:t>
+      </w:r>
+      <w:r>
+        <w:rPr>
+          <w:rFonts w:ascii="Consolas" w:eastAsia="Times New Roman" w:hAnsi="Consolas" w:cs="Times New Roman"/>
+          <w:color w:val="CCCCCC"/>
+          <w:kern w:val="0"/>
+          <w:sz w:val="21"/>
+          <w:szCs w:val="21"/>
+          <w:lang w:eastAsia="es-MX"/>
+          <w14:ligatures w14:val="none"/>
+        </w:rPr>
+        <w:t xml:space="preserve">; </w:t>
+      </w:r>
+      <w:r>
+        <w:rPr>
+          <w:rFonts w:ascii="Consolas" w:eastAsia="Times New Roman" w:hAnsi="Consolas" w:cs="Times New Roman"/>
+          <w:color w:val="6A9955"/>
+          <w:kern w:val="0"/>
+          <w:sz w:val="21"/>
+          <w:szCs w:val="21"/>
+          <w:lang w:eastAsia="es-MX"/>
+          <w14:ligatures w14:val="none"/>
+        </w:rPr>
+        <w:t>// El archivo no existe en la lista o no es publicable</w:t>
+      </w:r>
+    </w:p>
+    <w:p>
+      <w:pPr>
+        <w:shd w:val="clear" w:color="auto" w:fill="1F1F1F"/>
+        <w:spacing w:after="0" w:line="285" w:lineRule="atLeast"/>
+        <w:rPr>
+          <w:rFonts w:ascii="Consolas" w:eastAsia="Times New Roman" w:hAnsi="Consolas" w:cs="Times New Roman"/>
+          <w:color w:val="CCCCCC"/>
+          <w:kern w:val="0"/>
+          <w:sz w:val="21"/>
+          <w:szCs w:val="21"/>
+          <w:lang w:eastAsia="es-MX"/>
+          <w14:ligatures w14:val="none"/>
+        </w:rPr>
+      </w:pPr>
+      <w:r>
+        <w:rPr>
+          <w:rFonts w:ascii="Consolas" w:eastAsia="Times New Roman" w:hAnsi="Consolas" w:cs="Times New Roman"/>
+          <w:color w:val="CCCCCC"/>
+          <w:kern w:val="0"/>
+          <w:sz w:val="21"/>
+          <w:szCs w:val="21"/>
+          <w:lang w:eastAsia="es-MX"/>
+          <w14:ligatures w14:val="none"/>
+        </w:rPr>
+        <w:t>    }    </w:t>
+      </w:r>
+    </w:p>
+    <w:p/>
     <w:p>
       <w:r>
         <w:t xml:space="preserve">La clase </w:t>
@@ -824,6 +1794,7 @@
           <w:lang w:eastAsia="es-MX"/>
           <w14:ligatures w14:val="none"/>
         </w:rPr>
+        <w:lastRenderedPageBreak/>
         <w:t xml:space="preserve">    </w:t>
       </w:r>
       <w:proofErr w:type="spellStart"/>
@@ -4310,6 +5281,7 @@
           <w:lang w:eastAsia="es-MX"/>
           <w14:ligatures w14:val="none"/>
         </w:rPr>
+        <w:lastRenderedPageBreak/>
         <w:t xml:space="preserve">        </w:t>
       </w:r>
       <w:proofErr w:type="spellStart"/>
@@ -5315,7 +6287,6 @@
     <w:p/>
     <w:p>
       <w:r>
-        <w:lastRenderedPageBreak/>
         <w:t>Vamos a establecer una función en la clase UDP que permitirá la conexión con nuestro Middleware para que este pueda manejar las solicitudes.</w:t>
       </w:r>
     </w:p>

</xml_diff>